<commit_message>
paper and ted script
</commit_message>
<xml_diff>
--- a/tedTalk/TedTalkScript.docx
+++ b/tedTalk/TedTalkScript.docx
@@ -774,27 +774,7 @@
           <w:sz w:val="24"/>
           <w:szCs w:val="24"/>
         </w:rPr>
-        <w:t xml:space="preserve">In 1977, Christopher Alexander, an architect with a keen eye for patterns, introduced a revolutionary idea in his book 'A Pattern Language.' He proposed a language </w:t>
-      </w:r>
-      <w:proofErr w:type="spellStart"/>
-      <w:r>
-        <w:rPr>
-          <w:rFonts w:asciiTheme="minorHAnsi" w:eastAsiaTheme="minorHAnsi" w:hAnsiTheme="minorHAnsi" w:cstheme="minorBidi"/>
-          <w:color w:val="auto"/>
-          <w:sz w:val="24"/>
-          <w:szCs w:val="24"/>
-        </w:rPr>
-        <w:t>centered</w:t>
-      </w:r>
-      <w:proofErr w:type="spellEnd"/>
-      <w:r>
-        <w:rPr>
-          <w:rFonts w:asciiTheme="minorHAnsi" w:eastAsiaTheme="minorHAnsi" w:hAnsiTheme="minorHAnsi" w:cstheme="minorBidi"/>
-          <w:color w:val="auto"/>
-          <w:sz w:val="24"/>
-          <w:szCs w:val="24"/>
-        </w:rPr>
-        <w:t xml:space="preserve"> around entities called patterns—timeless solutions to architectural problems found across different cultures. These patterns weren't just bricks and mortar; they were the building blocks of universal design thinking.</w:t>
+        <w:t>In 1977, Christopher Alexander, an architect with a keen eye for patterns, introduced a revolutionary idea in his book 'A Pattern Language.' He proposed a language centered around entities called patterns—timeless solutions to architectural problems found across different cultures. These patterns weren't just bricks and mortar; they were the building blocks of universal design thinking.</w:t>
       </w:r>
     </w:p>
     <w:p>
@@ -814,19 +794,8 @@
           <w:sz w:val="24"/>
           <w:szCs w:val="24"/>
         </w:rPr>
-        <w:t xml:space="preserve">Fast forward to 1995, a landmark year for software engineering. Four visionaries—Erich Gamma, Richard Helm, Ralph Johnson, and John </w:t>
-      </w:r>
-      <w:proofErr w:type="spellStart"/>
-      <w:r>
-        <w:rPr>
-          <w:rFonts w:asciiTheme="minorHAnsi" w:eastAsiaTheme="minorHAnsi" w:hAnsiTheme="minorHAnsi" w:cstheme="minorBidi"/>
-          <w:color w:val="auto"/>
-          <w:sz w:val="24"/>
-          <w:szCs w:val="24"/>
-        </w:rPr>
-        <w:t>Vlissides</w:t>
-      </w:r>
-      <w:proofErr w:type="spellEnd"/>
+        <w:t>Fast forward to 1995, a landmark year for software engineering. Four visionaries—Erich Gamma, Richard Helm, Ralph Johnson, and John Vlissides</w:t>
+      </w:r>
       <w:r>
         <w:rPr>
           <w:rFonts w:asciiTheme="minorHAnsi" w:eastAsiaTheme="minorHAnsi" w:hAnsiTheme="minorHAnsi" w:cstheme="minorBidi"/>
@@ -921,60 +890,93 @@
       </w:r>
     </w:p>
     <w:p>
-      <w:proofErr w:type="spellStart"/>
       <w:r>
         <w:rPr>
           <w:b/>
           <w:bCs/>
         </w:rPr>
-        <w:t>Behavioral</w:t>
-      </w:r>
-      <w:proofErr w:type="spellEnd"/>
-      <w:r>
-        <w:rPr>
-          <w:b/>
-          <w:bCs/>
-        </w:rPr>
-        <w:t xml:space="preserve"> Patterns</w:t>
-      </w:r>
-      <w:r>
-        <w:t xml:space="preserve">: </w:t>
-      </w:r>
-      <w:proofErr w:type="spellStart"/>
-      <w:r>
-        <w:t>Behavioral</w:t>
-      </w:r>
-      <w:proofErr w:type="spellEnd"/>
-      <w:r>
-        <w:t xml:space="preserve"> patterns are concerned with communication between objects, focusing on how objects distribute responsibilities and duties among themselves. Examples include Observer, Strategy, Command, Iterator, and State patterns.</w:t>
+        <w:t>Behavioral Patterns</w:t>
+      </w:r>
+      <w:r>
+        <w:t>: Behavioral patterns are concerned with communication between objects, focusing on how objects distribute responsibilities and duties among themselves. Examples include Observer, Strategy, Command, Iterator, and State patterns.</w:t>
+      </w:r>
+    </w:p>
+    <w:p>
+      <w:pPr>
+        <w:pStyle w:val="Heading1"/>
+      </w:pPr>
+      <w:bookmarkStart w:id="3" w:name="_Toc162816692"/>
+      <w:r>
+        <w:t>Explain a few in detail with example code</w:t>
+      </w:r>
+      <w:bookmarkEnd w:id="3"/>
+    </w:p>
+    <w:p>
+      <w:pPr>
+        <w:pStyle w:val="Heading2"/>
+      </w:pPr>
+      <w:r>
+        <w:t>Builder pattern (Creational example)</w:t>
       </w:r>
     </w:p>
     <w:p/>
     <w:p>
-      <w:r>
-        <w:t xml:space="preserve">For each type of pattern, use one to clarify the pattern (talking about creational patterns </w:t>
-      </w:r>
-      <w:r>
-        <w:t>e.g.</w:t>
-      </w:r>
-      <w:r>
-        <w:t xml:space="preserve"> ‘For example with the factory pattern we create a factory class which is used to create...’) </w:t>
+      <w:pPr>
+        <w:pStyle w:val="Heading2"/>
+      </w:pPr>
+      <w:r>
+        <w:t>Observer pattern (Behavioral example)</w:t>
+      </w:r>
+    </w:p>
+    <w:p/>
+    <w:p>
+      <w:pPr>
+        <w:pStyle w:val="Heading2"/>
+      </w:pPr>
+      <w:r>
+        <w:t>Proxy pattern (Structural example)</w:t>
       </w:r>
     </w:p>
     <w:p>
       <w:pPr>
         <w:pStyle w:val="Heading1"/>
       </w:pPr>
-      <w:bookmarkStart w:id="3" w:name="_Toc162816692"/>
-      <w:r>
-        <w:t>Explain a few in detail with example code</w:t>
-      </w:r>
-      <w:bookmarkEnd w:id="3"/>
+      <w:bookmarkStart w:id="4" w:name="_Toc162816693"/>
+      <w:r>
+        <w:t xml:space="preserve">Cases from </w:t>
+      </w:r>
+      <w:r>
+        <w:t>B</w:t>
+      </w:r>
+      <w:r>
+        <w:t>estmi</w:t>
+      </w:r>
+      <w:bookmarkEnd w:id="4"/>
+      <w:r>
+        <w:t>x</w:t>
+      </w:r>
     </w:p>
     <w:p>
-      <w:pPr>
-        <w:ind w:firstLine="360"/>
-      </w:pPr>
+      <w:r>
+        <w:t xml:space="preserve">Talk about some cases of design pattern use in the </w:t>
+      </w:r>
+      <w:r>
+        <w:t>B</w:t>
+      </w:r>
+      <w:r>
+        <w:t xml:space="preserve">estmix codebase (idk yet how many, </w:t>
+      </w:r>
+      <w:r>
+        <w:t>got to</w:t>
+      </w:r>
+      <w:r>
+        <w:t xml:space="preserve"> see how big they are).  </w:t>
+      </w:r>
+    </w:p>
+    <w:p>
+      <w:r>
+        <w:t>For every case:</w:t>
+      </w:r>
     </w:p>
     <w:p>
       <w:pPr>
@@ -985,7 +987,7 @@
         </w:numPr>
       </w:pPr>
       <w:r>
-        <w:t>Explain pattern</w:t>
+        <w:t>Give some context about code I am talking about</w:t>
       </w:r>
     </w:p>
     <w:p>
@@ -997,13 +999,7 @@
         </w:numPr>
       </w:pPr>
       <w:r>
-        <w:t xml:space="preserve">Use cases, </w:t>
-      </w:r>
-      <w:r>
-        <w:t>benefits</w:t>
-      </w:r>
-      <w:r>
-        <w:t xml:space="preserve"> and cons</w:t>
+        <w:t xml:space="preserve">Show snippets </w:t>
       </w:r>
     </w:p>
     <w:p>
@@ -1015,58 +1011,7 @@
         </w:numPr>
       </w:pPr>
       <w:r>
-        <w:t>Example code</w:t>
-      </w:r>
-      <w:r>
-        <w:tab/>
-      </w:r>
-    </w:p>
-    <w:p>
-      <w:pPr>
-        <w:pStyle w:val="Heading1"/>
-      </w:pPr>
-      <w:bookmarkStart w:id="4" w:name="_Toc162816693"/>
-      <w:r>
-        <w:t xml:space="preserve">Cases from </w:t>
-      </w:r>
-      <w:proofErr w:type="spellStart"/>
-      <w:r>
-        <w:t>B</w:t>
-      </w:r>
-      <w:r>
-        <w:t>estmi</w:t>
-      </w:r>
-      <w:bookmarkEnd w:id="4"/>
-      <w:r>
-        <w:t>x</w:t>
-      </w:r>
-      <w:proofErr w:type="spellEnd"/>
-    </w:p>
-    <w:p>
-      <w:r>
-        <w:t xml:space="preserve">Talk about some cases of design pattern use in the </w:t>
-      </w:r>
-      <w:proofErr w:type="spellStart"/>
-      <w:r>
-        <w:t>B</w:t>
-      </w:r>
-      <w:r>
-        <w:t>estmix</w:t>
-      </w:r>
-      <w:proofErr w:type="spellEnd"/>
-      <w:r>
-        <w:t xml:space="preserve"> codebase (idk yet how many, </w:t>
-      </w:r>
-      <w:r>
-        <w:t>got to</w:t>
-      </w:r>
-      <w:r>
-        <w:t xml:space="preserve"> see how big they are).  </w:t>
-      </w:r>
-    </w:p>
-    <w:p>
-      <w:r>
-        <w:t>For every case:</w:t>
+        <w:t>Explain what design pattern we are dealing with</w:t>
       </w:r>
     </w:p>
     <w:p>
@@ -1078,7 +1023,7 @@
         </w:numPr>
       </w:pPr>
       <w:r>
-        <w:t>Give some context about code I am talking about</w:t>
+        <w:t>Why is this a good/bad choice</w:t>
       </w:r>
     </w:p>
     <w:p>
@@ -1090,7 +1035,7 @@
         </w:numPr>
       </w:pPr>
       <w:r>
-        <w:t xml:space="preserve">Show snippets </w:t>
+        <w:t>What are possible improvements?</w:t>
       </w:r>
     </w:p>
     <w:p>
@@ -1102,43 +1047,6 @@
         </w:numPr>
       </w:pPr>
       <w:r>
-        <w:t>Explain what design pattern we are dealing with</w:t>
-      </w:r>
-    </w:p>
-    <w:p>
-      <w:pPr>
-        <w:pStyle w:val="ListParagraph"/>
-        <w:numPr>
-          <w:ilvl w:val="0"/>
-          <w:numId w:val="5"/>
-        </w:numPr>
-      </w:pPr>
-      <w:r>
-        <w:t>Why is this a good/bad choice</w:t>
-      </w:r>
-    </w:p>
-    <w:p>
-      <w:pPr>
-        <w:pStyle w:val="ListParagraph"/>
-        <w:numPr>
-          <w:ilvl w:val="0"/>
-          <w:numId w:val="5"/>
-        </w:numPr>
-      </w:pPr>
-      <w:r>
-        <w:t>What are possible improvements?</w:t>
-      </w:r>
-    </w:p>
-    <w:p>
-      <w:pPr>
-        <w:pStyle w:val="ListParagraph"/>
-        <w:numPr>
-          <w:ilvl w:val="0"/>
-          <w:numId w:val="5"/>
-        </w:numPr>
-      </w:pPr>
-      <w:r>
-        <w:lastRenderedPageBreak/>
         <w:t>Show improved snippets</w:t>
       </w:r>
     </w:p>

</xml_diff>